<commit_message>
Add more details to application form
</commit_message>
<xml_diff>
--- a/DocUmantations/workFlow/00_Brief.docx
+++ b/DocUmantations/workFlow/00_Brief.docx
@@ -55,15 +55,7 @@
         </w:numPr>
       </w:pPr>
       <w:r>
-        <w:t xml:space="preserve">Blog (to write some scientist article about how to write resume, how to find job and </w:t>
-      </w:r>
-      <w:proofErr w:type="spellStart"/>
-      <w:r>
-        <w:t>ets</w:t>
-      </w:r>
-      <w:proofErr w:type="spellEnd"/>
-      <w:r>
-        <w:t>.)</w:t>
+        <w:t>Blog (to write some scientist article about how to write resume, how to find job and ets.)</w:t>
       </w:r>
     </w:p>
     <w:p>
@@ -94,12 +86,33 @@
           <w:ilvl w:val="0"/>
           <w:numId w:val="2"/>
         </w:numPr>
-      </w:pPr>
-      <w:r>
-        <w:t>Job Application Form</w:t>
-      </w:r>
-      <w:r>
-        <w:t xml:space="preserve"> (to take some information from client and base them look for jobs)</w:t>
+        <w:rPr>
+          <w:highlight w:val="yellow"/>
+        </w:rPr>
+      </w:pPr>
+      <w:r>
+        <w:rPr>
+          <w:highlight w:val="yellow"/>
+        </w:rPr>
+        <w:t>Job Application Form (to take some information from client and base them</w:t>
+      </w:r>
+      <w:r>
+        <w:rPr>
+          <w:highlight w:val="yellow"/>
+        </w:rPr>
+        <w:t>,</w:t>
+      </w:r>
+      <w:r>
+        <w:rPr>
+          <w:highlight w:val="yellow"/>
+        </w:rPr>
+        <w:t xml:space="preserve"> look for jobs)</w:t>
+      </w:r>
+      <w:r>
+        <w:rPr>
+          <w:highlight w:val="yellow"/>
+        </w:rPr>
+        <w:t xml:space="preserve"> (Start 18/11/24)</w:t>
       </w:r>
     </w:p>
     <w:p>
@@ -236,31 +249,7 @@
         <w:pStyle w:val="ListParagraph"/>
       </w:pPr>
       <w:r>
-        <w:t xml:space="preserve">Answer: After login or register and </w:t>
-      </w:r>
-      <w:proofErr w:type="spellStart"/>
-      <w:r>
-        <w:t>verifiy</w:t>
-      </w:r>
-      <w:proofErr w:type="spellEnd"/>
-      <w:r>
-        <w:t xml:space="preserve">, I </w:t>
-      </w:r>
-      <w:proofErr w:type="spellStart"/>
-      <w:r>
-        <w:t>wanna</w:t>
-      </w:r>
-      <w:proofErr w:type="spellEnd"/>
-      <w:r>
-        <w:t xml:space="preserve"> make a form to ask user about title of job for search, what location, inter specific keywords and take the </w:t>
-      </w:r>
-      <w:proofErr w:type="gramStart"/>
-      <w:r>
-        <w:t>user</w:t>
-      </w:r>
-      <w:proofErr w:type="gramEnd"/>
-      <w:r>
-        <w:t xml:space="preserve"> name and password of LinkedIn user …</w:t>
+        <w:t>Answer: After login or register and verifiy, I wanna make a form to ask user about title of job for search, what location, inter specific keywords and take the user name and password of LinkedIn user …</w:t>
       </w:r>
     </w:p>
     <w:p/>
@@ -320,6 +309,7 @@
         </w:numPr>
       </w:pPr>
       <w:r>
+        <w:lastRenderedPageBreak/>
         <w:t>**Kafka's Role**: Would Kafka primarily serve to manage events and asynchronous tasks, like receiving new job alerts or notifying the robot when to apply?</w:t>
       </w:r>
     </w:p>
@@ -328,16 +318,7 @@
         <w:pStyle w:val="ListParagraph"/>
       </w:pPr>
       <w:r>
-        <w:lastRenderedPageBreak/>
-        <w:t xml:space="preserve">Answer: I want to use Kafka to make relation between apps in Django and robot, apps include register or login user app, customer service app, admin panel app, user ticket app </w:t>
-      </w:r>
-      <w:proofErr w:type="gramStart"/>
-      <w:r>
-        <w:t>and ,</w:t>
-      </w:r>
-      <w:proofErr w:type="gramEnd"/>
-      <w:r>
-        <w:t>,,</w:t>
+        <w:t>Answer: I want to use Kafka to make relation between apps in Django and robot, apps include register or login user app, customer service app, admin panel app, user ticket app and ,,,</w:t>
       </w:r>
     </w:p>
     <w:p/>
@@ -1334,4 +1315,16 @@
     </a:ext>
   </a:extLst>
 </a:theme>
+</file>
+
+<file path=customXml/item1.xml><?xml version="1.0" encoding="utf-8"?>
+<b:Sources xmlns:b="http://schemas.openxmlformats.org/officeDocument/2006/bibliography" xmlns="http://schemas.openxmlformats.org/officeDocument/2006/bibliography" SelectedStyle="\APASixthEditionOfficeOnline.xsl" StyleName="APA" Version="6"/>
+</file>
+
+<file path=customXml/itemProps1.xml><?xml version="1.0" encoding="utf-8"?>
+<ds:datastoreItem xmlns:ds="http://schemas.openxmlformats.org/officeDocument/2006/customXml" ds:itemID="{9F88E9E7-485B-4E03-9612-86912D15752E}">
+  <ds:schemaRefs>
+    <ds:schemaRef ds:uri="http://schemas.openxmlformats.org/officeDocument/2006/bibliography"/>
+  </ds:schemaRefs>
+</ds:datastoreItem>
 </file>
</xml_diff>